<commit_message>
class  chu shi hua
</commit_message>
<xml_diff>
--- a/基础规范/嗨社区系统分析与设计.docx
+++ b/基础规范/嗨社区系统分析与设计.docx
@@ -2321,8 +2321,6 @@
         </w:rPr>
         <w:fldChar w:fldCharType="end"/>
       </w:r>
-      <w:bookmarkStart w:id="12" w:name="_GoBack"/>
-      <w:bookmarkEnd w:id="12"/>
     </w:p>
     <w:p>
       <w:pPr>
@@ -2873,7 +2871,7 @@
           <w:sz w:val="25"/>
           <w:lang w:val="en-US" w:eastAsia="zh-CN"/>
         </w:rPr>
-        <w:t xml:space="preserve"> HC_Category           模块表 [</w:t>
+        <w:t xml:space="preserve"> HC_CategoryBaseInfo           模块表 [</w:t>
       </w:r>
       <w:r>
         <w:rPr>
@@ -2920,24 +2918,8 @@
           <w:lang w:val="en-US" w:eastAsia="zh-CN"/>
         </w:rPr>
       </w:pPr>
-      <w:r>
-        <w:rPr>
-          <w:rFonts w:hint="eastAsia"/>
-          <w:sz w:val="25"/>
-          <w:lang w:val="en-US" w:eastAsia="zh-CN"/>
-        </w:rPr>
-        <w:t xml:space="preserve"> HC_HotThreadBaseInfo   热门帖子表</w:t>
-      </w:r>
-    </w:p>
-    <w:p>
-      <w:pPr>
-        <w:jc w:val="left"/>
-        <w:rPr>
-          <w:rFonts w:hint="eastAsia"/>
-          <w:sz w:val="25"/>
-          <w:lang w:val="en-US" w:eastAsia="zh-CN"/>
-        </w:rPr>
-      </w:pPr>
+      <w:bookmarkStart w:id="12" w:name="_GoBack"/>
+      <w:bookmarkEnd w:id="12"/>
       <w:r>
         <w:rPr>
           <w:rFonts w:hint="eastAsia"/>
@@ -3075,8 +3057,8 @@
           <w:szCs w:val="21"/>
         </w:rPr>
       </w:pPr>
-      <w:bookmarkStart w:id="2" w:name="_Toc186464601"/>
-      <w:bookmarkStart w:id="3" w:name="_Toc359846915"/>
+      <w:bookmarkStart w:id="2" w:name="_Toc359846915"/>
+      <w:bookmarkStart w:id="3" w:name="_Toc186464601"/>
       <w:r>
         <w:rPr>
           <w:rFonts w:hint="eastAsia"/>
@@ -3099,8 +3081,8 @@
           <w:rFonts w:hint="eastAsia"/>
         </w:rPr>
       </w:pPr>
-      <w:bookmarkStart w:id="4" w:name="_Toc186464602"/>
-      <w:bookmarkStart w:id="5" w:name="_Toc359846916"/>
+      <w:bookmarkStart w:id="4" w:name="_Toc359846916"/>
+      <w:bookmarkStart w:id="5" w:name="_Toc186464602"/>
       <w:r>
         <w:rPr>
           <w:rFonts w:hint="eastAsia"/>
@@ -3618,8 +3600,8 @@
           <w:lang w:val="en-US"/>
         </w:rPr>
       </w:pPr>
-      <w:bookmarkStart w:id="6" w:name="_Toc186464603"/>
-      <w:bookmarkStart w:id="7" w:name="_Toc359846917"/>
+      <w:bookmarkStart w:id="6" w:name="_Toc359846917"/>
+      <w:bookmarkStart w:id="7" w:name="_Toc186464603"/>
       <w:r>
         <w:rPr>
           <w:rFonts w:hint="eastAsia"/>
@@ -4623,12 +4605,6 @@
             <w:insideV w:val="none" w:color="auto" w:sz="0" w:space="0"/>
           </w:tblBorders>
           <w:tblLayout w:type="fixed"/>
-          <w:tblCellMar>
-            <w:top w:w="0" w:type="dxa"/>
-            <w:left w:w="108" w:type="dxa"/>
-            <w:bottom w:w="0" w:type="dxa"/>
-            <w:right w:w="108" w:type="dxa"/>
-          </w:tblCellMar>
         </w:tblPrEx>
         <w:tc>
           <w:tcPr>
@@ -5132,12 +5108,6 @@
             <w:insideV w:val="none" w:color="auto" w:sz="0" w:space="0"/>
           </w:tblBorders>
           <w:tblLayout w:type="fixed"/>
-          <w:tblCellMar>
-            <w:top w:w="0" w:type="dxa"/>
-            <w:left w:w="108" w:type="dxa"/>
-            <w:bottom w:w="0" w:type="dxa"/>
-            <w:right w:w="108" w:type="dxa"/>
-          </w:tblCellMar>
         </w:tblPrEx>
         <w:tc>
           <w:tcPr>
@@ -5615,12 +5585,6 @@
             <w:insideV w:val="none" w:color="auto" w:sz="0" w:space="0"/>
           </w:tblBorders>
           <w:tblLayout w:type="fixed"/>
-          <w:tblCellMar>
-            <w:top w:w="0" w:type="dxa"/>
-            <w:left w:w="108" w:type="dxa"/>
-            <w:bottom w:w="0" w:type="dxa"/>
-            <w:right w:w="108" w:type="dxa"/>
-          </w:tblCellMar>
         </w:tblPrEx>
         <w:tc>
           <w:tcPr>
@@ -7046,9 +7010,9 @@
     <w:lsdException w:unhideWhenUsed="0" w:uiPriority="0" w:semiHidden="0" w:name="index 7"/>
     <w:lsdException w:unhideWhenUsed="0" w:uiPriority="0" w:semiHidden="0" w:name="index 8"/>
     <w:lsdException w:unhideWhenUsed="0" w:uiPriority="0" w:semiHidden="0" w:name="index 9"/>
-    <w:lsdException w:unhideWhenUsed="0" w:uiPriority="0" w:semiHidden="0" w:name="toc 1"/>
-    <w:lsdException w:unhideWhenUsed="0" w:uiPriority="0" w:semiHidden="0" w:name="toc 2"/>
-    <w:lsdException w:unhideWhenUsed="0" w:uiPriority="0" w:semiHidden="0" w:name="toc 3"/>
+    <w:lsdException w:qFormat="1" w:unhideWhenUsed="0" w:uiPriority="0" w:semiHidden="0" w:name="toc 1"/>
+    <w:lsdException w:qFormat="1" w:unhideWhenUsed="0" w:uiPriority="0" w:semiHidden="0" w:name="toc 2"/>
+    <w:lsdException w:qFormat="1" w:unhideWhenUsed="0" w:uiPriority="0" w:semiHidden="0" w:name="toc 3"/>
     <w:lsdException w:unhideWhenUsed="0" w:uiPriority="0" w:semiHidden="0" w:name="toc 4"/>
     <w:lsdException w:unhideWhenUsed="0" w:uiPriority="0" w:semiHidden="0" w:name="toc 5"/>
     <w:lsdException w:unhideWhenUsed="0" w:uiPriority="0" w:semiHidden="0" w:name="toc 6"/>
@@ -7112,7 +7076,7 @@
     <w:lsdException w:unhideWhenUsed="0" w:uiPriority="0" w:semiHidden="0" w:name="Body Text Indent 2"/>
     <w:lsdException w:unhideWhenUsed="0" w:uiPriority="0" w:semiHidden="0" w:name="Body Text Indent 3"/>
     <w:lsdException w:unhideWhenUsed="0" w:uiPriority="0" w:semiHidden="0" w:name="Block Text"/>
-    <w:lsdException w:unhideWhenUsed="0" w:uiPriority="0" w:semiHidden="0" w:name="Hyperlink"/>
+    <w:lsdException w:qFormat="1" w:unhideWhenUsed="0" w:uiPriority="0" w:semiHidden="0" w:name="Hyperlink"/>
     <w:lsdException w:unhideWhenUsed="0" w:uiPriority="0" w:semiHidden="0" w:name="FollowedHyperlink"/>
     <w:lsdException w:qFormat="1" w:unhideWhenUsed="0" w:uiPriority="0" w:semiHidden="0" w:name="Strong"/>
     <w:lsdException w:qFormat="1" w:unhideWhenUsed="0" w:uiPriority="0" w:semiHidden="0" w:name="Emphasis"/>
@@ -7378,6 +7342,7 @@
     <w:name w:val="toc 3"/>
     <w:basedOn w:val="1"/>
     <w:next w:val="1"/>
+    <w:qFormat/>
     <w:uiPriority w:val="0"/>
     <w:pPr>
       <w:ind w:left="840" w:leftChars="400"/>
@@ -7387,6 +7352,7 @@
     <w:name w:val="toc 1"/>
     <w:basedOn w:val="1"/>
     <w:next w:val="1"/>
+    <w:qFormat/>
     <w:uiPriority w:val="0"/>
     <w:pPr>
       <w:ind w:firstLine="540" w:firstLineChars="216"/>
@@ -7399,6 +7365,7 @@
     <w:name w:val="toc 2"/>
     <w:basedOn w:val="1"/>
     <w:next w:val="1"/>
+    <w:qFormat/>
     <w:uiPriority w:val="0"/>
     <w:pPr>
       <w:ind w:left="420" w:leftChars="200"/>
@@ -7440,6 +7407,7 @@
   </w:style>
   <w:style w:type="character" w:styleId="10">
     <w:name w:val="Hyperlink"/>
+    <w:qFormat/>
     <w:uiPriority w:val="0"/>
     <w:rPr>
       <w:color w:val="0000FF"/>

</xml_diff>